<commit_message>
Upload templade of specification and pictures
</commit_message>
<xml_diff>
--- a/Ak2.docx
+++ b/Ak2.docx
@@ -437,10 +437,7 @@
         <w:pStyle w:val="Nagwek1"/>
       </w:pPr>
       <w:r>
-        <w:t>ETAP 2</w:t>
-      </w:r>
-      <w:r>
-        <w:t>:</w:t>
+        <w:t>ETAP 2:</w:t>
       </w:r>
     </w:p>
     <w:p>
@@ -489,13 +486,7 @@
       </w:r>
       <w:proofErr w:type="spellEnd"/>
       <w:r>
-        <w:t xml:space="preserve">. Ciała funkcji zawiera plik z rozszerzeniem .S . Dodatkowo do projektu musieliśmy dołożyć komponent nie opisany wcześniej tj. „Mostek H” służący do organizacji </w:t>
-      </w:r>
-      <w:r>
-        <w:t xml:space="preserve"> </w:t>
-      </w:r>
-      <w:r>
-        <w:t xml:space="preserve">obracania się silnika w lewo i wprawo. Cała logika układu zawiera się w projekcie </w:t>
+        <w:t xml:space="preserve">. Ciała funkcji zawiera plik z rozszerzeniem .S . Dodatkowo do projektu musieliśmy dołożyć komponent nie opisany wcześniej tj. „Mostek H” służący do organizacji  obracania się silnika w lewo i wprawo. Cała logika układu zawiera się w projekcie </w:t>
       </w:r>
       <w:proofErr w:type="spellStart"/>
       <w:r>
@@ -511,29 +502,147 @@
       </w:r>
       <w:proofErr w:type="spellEnd"/>
       <w:r>
-        <w:t xml:space="preserve">’, w której </w:t>
+        <w:t>’, w której sprawdzany jest kod karty i drukowany na port szeregowy z komunikatem czy jest to karta, która może otworzyć zasuwkę czy też nie oraz uruchamiane poszczególne metody.</w:t>
+      </w:r>
+    </w:p>
+    <w:p>
+      <w:pPr>
+        <w:jc w:val="both"/>
+      </w:pPr>
+      <w:r>
+        <w:t>Zgodnie z harmonogramem w drugim etapie zaprezentowaliśmy kod programu który odpowiada za logikę całego układu.</w:t>
+      </w:r>
+    </w:p>
+    <w:p>
+      <w:pPr>
+        <w:pStyle w:val="Nagwek1"/>
+      </w:pPr>
+      <w:r>
+        <w:br w:type="column"/>
+      </w:r>
+      <w:r>
+        <w:lastRenderedPageBreak/>
+        <w:t>ETAP 3</w:t>
+      </w:r>
+      <w:r>
+        <w:t>:</w:t>
+      </w:r>
+    </w:p>
+    <w:p>
+      <w:pPr>
+        <w:ind w:firstLine="360"/>
+        <w:jc w:val="both"/>
+      </w:pPr>
+      <w:r>
+        <w:t xml:space="preserve">Zgodnie z terminarzem zjawiliśmy się na konsultacjach z zaprezentowanym urządzeniem i sprawozdaniem z etapów, jednak przesunięcie konsultacji </w:t>
+      </w:r>
+      <w:r>
+        <w:t>za skutkowało</w:t>
+      </w:r>
+      <w:r>
+        <w:t xml:space="preserve"> tym, że projekt oddaliśmy tydzień później(03.06.2019). Cały układ działał prawidłowo, jednak opory silnika nie pozwoliły zamkowi zasunąć </w:t>
+      </w:r>
+      <w:proofErr w:type="spellStart"/>
+      <w:r>
+        <w:t>zasówki</w:t>
+      </w:r>
+      <w:proofErr w:type="spellEnd"/>
+      <w:r>
+        <w:t>. Zgodnie z ustaleniami podczas prezentacji dopuszczamy ostateczną próbę poprawienia funkcjonalności urządzenia oraz sporządzenie dokumentacji projektowej zawierającej wszelkie wykorzystane komponenty i mechanizmy logiczne wraz z dokładnym opisem i zdjęciami do przyszłego poniedziałku (10.06.2019).</w:t>
+      </w:r>
+    </w:p>
+    <w:p>
+      <w:pPr>
+        <w:pStyle w:val="Nagwek2"/>
+      </w:pPr>
+      <w:r>
+        <w:t>Etap 3.1</w:t>
+      </w:r>
+      <w:r>
+        <w:t xml:space="preserve"> (poprawa funkcjonalności + dokumentacja projektowa)</w:t>
+      </w:r>
+    </w:p>
+    <w:p>
+      <w:r>
+        <w:tab/>
+        <w:t>Zgodnie z ustaleniami z trzeciego etapu projektu podjęliśmy próbę poprawienia mechanizmu zasuwki.</w:t>
       </w:r>
       <w:bookmarkStart w:id="0" w:name="_GoBack"/>
       <w:bookmarkEnd w:id="0"/>
-      <w:r>
-        <w:t>sprawdzany jest kod karty i drukowany na port szeregowy z komunikatem czy jest to karta, która może otworzyć zasuwkę czy też nie oraz uruchamiane poszczególne metody.</w:t>
-      </w:r>
+    </w:p>
+    <w:p>
+      <w:pPr>
+        <w:pStyle w:val="Akapitzlist"/>
+        <w:numPr>
+          <w:ilvl w:val="0"/>
+          <w:numId w:val="8"/>
+        </w:numPr>
+      </w:pPr>
+      <w:r>
+        <w:t>Cały błąd został poprawiony poprzez przeklejenie mechanizmu silnika w bardziej dopasowany stelaż dzięki czemu opory związane z krzywizną śruby względem zasuwki zostały zredukowane do dopuszczalnej wartości, która nie wpływa na przeznaczenie mechanizmu.</w:t>
+      </w:r>
+    </w:p>
+    <w:p>
+      <w:pPr>
+        <w:pStyle w:val="Akapitzlist"/>
+        <w:numPr>
+          <w:ilvl w:val="0"/>
+          <w:numId w:val="8"/>
+        </w:numPr>
+      </w:pPr>
+      <w:r>
+        <w:t>Mimo starań przeklejeni</w:t>
+      </w:r>
+      <w:r>
+        <w:t>a</w:t>
+      </w:r>
+      <w:r>
+        <w:t xml:space="preserve"> zasuwki </w:t>
+      </w:r>
+      <w:r>
+        <w:t>w ba</w:t>
+      </w:r>
+      <w:r>
+        <w:t xml:space="preserve">rdziej dopasowany stelaż dzięki, który miał za zadanie zniwelować </w:t>
+      </w:r>
+      <w:r>
+        <w:t>opory związane z krzywizną śruby względem zasuwki</w:t>
+      </w:r>
+      <w:r>
+        <w:t>, w celu poprawnego działania mechanizmu zamykania nie udało się przywrócić urządzeniu jego docelowego zastosowania. Naprawienie tego błędu nie wystarczyło, ponieważ opór na mostku H wymusił zniwelowanie napięcia podawanego do silnika z 5V na 4,23 V co sprawiło że silnik dalej nie ma wystarczająco mocy by obrócić śrubę i przesunąć zasuwkę.</w:t>
+      </w:r>
+    </w:p>
+    <w:p>
+      <w:pPr>
+        <w:pStyle w:val="Nagwek2"/>
+      </w:pPr>
     </w:p>
     <w:p>
       <w:pPr>
         <w:jc w:val="both"/>
       </w:pPr>
       <w:r>
+        <w:t>Udało nam się również sporządzić dokumentacje techniczną zawierającą opisy i zdjęcia zarówno całego układu jak i poszczególnych komponentów, którą wraz z podsumowaniem etapów przesyłamy poprzez pocztę studencką, wraz z podsumowaniem poszczególnych etapów wedle ustaleń Prowadzącego.</w:t>
+      </w:r>
+    </w:p>
+    <w:p>
+      <w:pPr>
+        <w:jc w:val="both"/>
+      </w:pPr>
+      <w:r>
         <w:t xml:space="preserve">Zgodnie z harmonogramem w </w:t>
       </w:r>
       <w:r>
-        <w:t>drugim</w:t>
+        <w:t>trzecim</w:t>
       </w:r>
       <w:r>
         <w:t xml:space="preserve"> etapie zaprezentowaliśmy </w:t>
       </w:r>
       <w:r>
-        <w:t>kod programu który odpowiada za logikę całego układu.</w:t>
+        <w:t>stworzone przez nas urządzenie i dostarczyliśmy wymaganą dokumentacje</w:t>
+      </w:r>
+      <w:r>
+        <w:t>.</w:t>
       </w:r>
     </w:p>
     <w:p>
@@ -952,6 +1061,119 @@
     </w:lvl>
   </w:abstractNum>
   <w:abstractNum w:abstractNumId="4">
+    <w:nsid w:val="4A4C10C8"/>
+    <w:multiLevelType w:val="hybridMultilevel"/>
+    <w:tmpl w:val="19505A20"/>
+    <w:lvl w:ilvl="0" w:tplc="04150001">
+      <w:start w:val="1"/>
+      <w:numFmt w:val="bullet"/>
+      <w:lvlText w:val=""/>
+      <w:lvlJc w:val="left"/>
+      <w:pPr>
+        <w:ind w:left="720" w:hanging="360"/>
+      </w:pPr>
+      <w:rPr>
+        <w:rFonts w:ascii="Symbol" w:hAnsi="Symbol" w:hint="default"/>
+      </w:rPr>
+    </w:lvl>
+    <w:lvl w:ilvl="1" w:tplc="04150003" w:tentative="1">
+      <w:start w:val="1"/>
+      <w:numFmt w:val="bullet"/>
+      <w:lvlText w:val="o"/>
+      <w:lvlJc w:val="left"/>
+      <w:pPr>
+        <w:ind w:left="1440" w:hanging="360"/>
+      </w:pPr>
+      <w:rPr>
+        <w:rFonts w:ascii="Courier New" w:hAnsi="Courier New" w:cs="Courier New" w:hint="default"/>
+      </w:rPr>
+    </w:lvl>
+    <w:lvl w:ilvl="2" w:tplc="04150005" w:tentative="1">
+      <w:start w:val="1"/>
+      <w:numFmt w:val="bullet"/>
+      <w:lvlText w:val=""/>
+      <w:lvlJc w:val="left"/>
+      <w:pPr>
+        <w:ind w:left="2160" w:hanging="360"/>
+      </w:pPr>
+      <w:rPr>
+        <w:rFonts w:ascii="Wingdings" w:hAnsi="Wingdings" w:hint="default"/>
+      </w:rPr>
+    </w:lvl>
+    <w:lvl w:ilvl="3" w:tplc="04150001" w:tentative="1">
+      <w:start w:val="1"/>
+      <w:numFmt w:val="bullet"/>
+      <w:lvlText w:val=""/>
+      <w:lvlJc w:val="left"/>
+      <w:pPr>
+        <w:ind w:left="2880" w:hanging="360"/>
+      </w:pPr>
+      <w:rPr>
+        <w:rFonts w:ascii="Symbol" w:hAnsi="Symbol" w:hint="default"/>
+      </w:rPr>
+    </w:lvl>
+    <w:lvl w:ilvl="4" w:tplc="04150003" w:tentative="1">
+      <w:start w:val="1"/>
+      <w:numFmt w:val="bullet"/>
+      <w:lvlText w:val="o"/>
+      <w:lvlJc w:val="left"/>
+      <w:pPr>
+        <w:ind w:left="3600" w:hanging="360"/>
+      </w:pPr>
+      <w:rPr>
+        <w:rFonts w:ascii="Courier New" w:hAnsi="Courier New" w:cs="Courier New" w:hint="default"/>
+      </w:rPr>
+    </w:lvl>
+    <w:lvl w:ilvl="5" w:tplc="04150005" w:tentative="1">
+      <w:start w:val="1"/>
+      <w:numFmt w:val="bullet"/>
+      <w:lvlText w:val=""/>
+      <w:lvlJc w:val="left"/>
+      <w:pPr>
+        <w:ind w:left="4320" w:hanging="360"/>
+      </w:pPr>
+      <w:rPr>
+        <w:rFonts w:ascii="Wingdings" w:hAnsi="Wingdings" w:hint="default"/>
+      </w:rPr>
+    </w:lvl>
+    <w:lvl w:ilvl="6" w:tplc="04150001" w:tentative="1">
+      <w:start w:val="1"/>
+      <w:numFmt w:val="bullet"/>
+      <w:lvlText w:val=""/>
+      <w:lvlJc w:val="left"/>
+      <w:pPr>
+        <w:ind w:left="5040" w:hanging="360"/>
+      </w:pPr>
+      <w:rPr>
+        <w:rFonts w:ascii="Symbol" w:hAnsi="Symbol" w:hint="default"/>
+      </w:rPr>
+    </w:lvl>
+    <w:lvl w:ilvl="7" w:tplc="04150003" w:tentative="1">
+      <w:start w:val="1"/>
+      <w:numFmt w:val="bullet"/>
+      <w:lvlText w:val="o"/>
+      <w:lvlJc w:val="left"/>
+      <w:pPr>
+        <w:ind w:left="5760" w:hanging="360"/>
+      </w:pPr>
+      <w:rPr>
+        <w:rFonts w:ascii="Courier New" w:hAnsi="Courier New" w:cs="Courier New" w:hint="default"/>
+      </w:rPr>
+    </w:lvl>
+    <w:lvl w:ilvl="8" w:tplc="04150005" w:tentative="1">
+      <w:start w:val="1"/>
+      <w:numFmt w:val="bullet"/>
+      <w:lvlText w:val=""/>
+      <w:lvlJc w:val="left"/>
+      <w:pPr>
+        <w:ind w:left="6480" w:hanging="360"/>
+      </w:pPr>
+      <w:rPr>
+        <w:rFonts w:ascii="Wingdings" w:hAnsi="Wingdings" w:hint="default"/>
+      </w:rPr>
+    </w:lvl>
+  </w:abstractNum>
+  <w:abstractNum w:abstractNumId="5">
     <w:nsid w:val="55EE5D73"/>
     <w:multiLevelType w:val="hybridMultilevel"/>
     <w:tmpl w:val="C28E6C4C"/>
@@ -1037,7 +1259,7 @@
       </w:pPr>
     </w:lvl>
   </w:abstractNum>
-  <w:abstractNum w:abstractNumId="5">
+  <w:abstractNum w:abstractNumId="6">
     <w:nsid w:val="57E71265"/>
     <w:multiLevelType w:val="hybridMultilevel"/>
     <w:tmpl w:val="F5D6C3F4"/>
@@ -1151,7 +1373,7 @@
       </w:rPr>
     </w:lvl>
   </w:abstractNum>
-  <w:abstractNum w:abstractNumId="6">
+  <w:abstractNum w:abstractNumId="7">
     <w:nsid w:val="6A5F7B5E"/>
     <w:multiLevelType w:val="hybridMultilevel"/>
     <w:tmpl w:val="3EA6F36A"/>
@@ -1238,13 +1460,13 @@
     </w:lvl>
   </w:abstractNum>
   <w:num w:numId="1">
-    <w:abstractNumId w:val="5"/>
+    <w:abstractNumId w:val="6"/>
   </w:num>
   <w:num w:numId="2">
-    <w:abstractNumId w:val="6"/>
+    <w:abstractNumId w:val="7"/>
   </w:num>
   <w:num w:numId="3">
-    <w:abstractNumId w:val="4"/>
+    <w:abstractNumId w:val="5"/>
   </w:num>
   <w:num w:numId="4">
     <w:abstractNumId w:val="0"/>
@@ -1257,6 +1479,9 @@
   </w:num>
   <w:num w:numId="7">
     <w:abstractNumId w:val="2"/>
+  </w:num>
+  <w:num w:numId="8">
+    <w:abstractNumId w:val="4"/>
   </w:num>
 </w:numbering>
 </file>

</xml_diff>